<commit_message>
Estructura base del proyecto con templates y CSS inicial
</commit_message>
<xml_diff>
--- a/Documentation/BIY Doc.docx
+++ b/Documentation/BIY Doc.docx
@@ -25,25 +25,7 @@
           <w:szCs w:val="96"/>
           <w:lang w:val="es-MX"/>
         </w:rPr>
-        <w:t xml:space="preserve"> </w:t>
-      </w:r>
-      <w:proofErr w:type="spellStart"/>
-      <w:r>
-        <w:rPr>
-          <w:sz w:val="96"/>
-          <w:szCs w:val="96"/>
-          <w:lang w:val="es-MX"/>
-        </w:rPr>
-        <w:t>Backend</w:t>
-      </w:r>
-      <w:proofErr w:type="spellEnd"/>
-      <w:r>
-        <w:rPr>
-          <w:sz w:val="96"/>
-          <w:szCs w:val="96"/>
-          <w:lang w:val="es-MX"/>
-        </w:rPr>
-        <w:t xml:space="preserve"> 1</w:t>
+        <w:t xml:space="preserve"> Backend 1</w:t>
       </w:r>
     </w:p>
     <w:p>
@@ -213,6 +195,14 @@
     </w:p>
     <w:sdt>
       <w:sdtPr>
+        <w:rPr>
+          <w:rFonts w:asciiTheme="minorHAnsi" w:eastAsiaTheme="minorHAnsi" w:hAnsiTheme="minorHAnsi" w:cstheme="minorBidi"/>
+          <w:color w:val="auto"/>
+          <w:kern w:val="2"/>
+          <w:sz w:val="24"/>
+          <w:szCs w:val="24"/>
+          <w14:ligatures w14:val="standardContextual"/>
+        </w:rPr>
         <w:id w:val="-80144010"/>
         <w:docPartObj>
           <w:docPartGallery w:val="Table of Contents"/>
@@ -221,15 +211,9 @@
       </w:sdtPr>
       <w:sdtEndPr>
         <w:rPr>
-          <w:rFonts w:asciiTheme="minorHAnsi" w:eastAsiaTheme="minorHAnsi" w:hAnsiTheme="minorHAnsi" w:cstheme="minorBidi"/>
           <w:b/>
           <w:bCs/>
           <w:noProof/>
-          <w:color w:val="auto"/>
-          <w:kern w:val="2"/>
-          <w:sz w:val="24"/>
-          <w:szCs w:val="24"/>
-          <w14:ligatures w14:val="standardContextual"/>
         </w:rPr>
       </w:sdtEndPr>
       <w:sdtContent>
@@ -237,11 +221,9 @@
           <w:pPr>
             <w:pStyle w:val="TOCHeading"/>
           </w:pPr>
-          <w:proofErr w:type="spellStart"/>
           <w:r>
             <w:t>Contenido</w:t>
           </w:r>
-          <w:proofErr w:type="spellEnd"/>
         </w:p>
         <w:p>
           <w:pPr>
@@ -364,44 +346,30 @@
         <w:rPr>
           <w:sz w:val="96"/>
           <w:szCs w:val="96"/>
-        </w:rPr>
-      </w:pPr>
-      <w:proofErr w:type="spellStart"/>
+          <w:lang w:val="es-MX"/>
+        </w:rPr>
+      </w:pPr>
       <w:r>
         <w:rPr>
           <w:sz w:val="96"/>
           <w:szCs w:val="96"/>
+          <w:lang w:val="es-MX"/>
         </w:rPr>
         <w:lastRenderedPageBreak/>
         <w:t>Propuesta</w:t>
       </w:r>
-      <w:proofErr w:type="spellEnd"/>
-    </w:p>
-    <w:p>
-      <w:pPr>
-        <w:rPr>
-          <w:lang w:val="es-MX"/>
-        </w:rPr>
-      </w:pPr>
-      <w:r>
-        <w:rPr>
-          <w:lang w:val="es-MX"/>
-        </w:rPr>
-        <w:t xml:space="preserve">El presente proyecto deberá ser realizado de manera individual. El objetivo general es el de realizar un CRUD en Flask que permita tanto la visualización, registro, actualización y eliminación de algún objeto de su interés con base en lo visto en clase y acorde a los puntos que se detallarán a </w:t>
-      </w:r>
-      <w:proofErr w:type="spellStart"/>
-      <w:r>
-        <w:rPr>
-          <w:lang w:val="es-MX"/>
-        </w:rPr>
-        <w:t>conttinuación</w:t>
-      </w:r>
-      <w:proofErr w:type="spellEnd"/>
-      <w:r>
-        <w:rPr>
-          <w:lang w:val="es-MX"/>
-        </w:rPr>
-        <w:t>.</w:t>
+    </w:p>
+    <w:p>
+      <w:pPr>
+        <w:rPr>
+          <w:lang w:val="es-MX"/>
+        </w:rPr>
+      </w:pPr>
+      <w:r>
+        <w:rPr>
+          <w:lang w:val="es-MX"/>
+        </w:rPr>
+        <w:t>El presente proyecto deberá ser realizado de manera individual. El objetivo general es el de realizar un CRUD en Flask que permita tanto la visualización, registro, actualización y eliminación de algún objeto de su interés con base en lo visto en clase y acorde a los puntos que se detallarán a conttinuación.</w:t>
       </w:r>
     </w:p>
     <w:p>
@@ -425,111 +393,106 @@
           <w:bCs/>
           <w:lang w:val="es-MX"/>
         </w:rPr>
-        <w:t xml:space="preserve">Diseño de etiquetas HTML y </w:t>
-      </w:r>
-      <w:proofErr w:type="gramStart"/>
-      <w:r>
+        <w:t xml:space="preserve">Diseño de etiquetas HTML y CSS(20 pts)  </w:t>
+      </w:r>
+    </w:p>
+    <w:p>
+      <w:pPr>
+        <w:rPr>
+          <w:lang w:val="es-MX"/>
+        </w:rPr>
+      </w:pPr>
+      <w:r>
+        <w:rPr>
+          <w:lang w:val="es-MX"/>
+        </w:rPr>
+        <w:t xml:space="preserve"> Para la consecución de este punto es fundamental el uso de etiquetas semánticas (header, section, footer), así como de estructurar correctamente el contenido de las etiquetas para su respectivo acomodo con CSS.</w:t>
+      </w:r>
+    </w:p>
+    <w:p>
+      <w:pPr>
+        <w:rPr>
+          <w:lang w:val="es-MX"/>
+        </w:rPr>
+      </w:pPr>
+      <w:r>
+        <w:rPr>
+          <w:lang w:val="es-MX"/>
+        </w:rPr>
+        <w:t>Se requiere que el proyecto presente un diseño medianamente aceptable con CSS, en caso de que algún elemento no resulte agradable a la vista se le irá bajando puntos proporcionalmente, acorde a los detalles encontrados.</w:t>
+      </w:r>
+    </w:p>
+    <w:p>
+      <w:pPr>
         <w:rPr>
           <w:b/>
           <w:bCs/>
           <w:lang w:val="es-MX"/>
         </w:rPr>
-        <w:t>CSS(</w:t>
-      </w:r>
-      <w:proofErr w:type="gramEnd"/>
+      </w:pPr>
       <w:r>
         <w:rPr>
           <w:b/>
           <w:bCs/>
           <w:lang w:val="es-MX"/>
         </w:rPr>
-        <w:t xml:space="preserve">20 </w:t>
-      </w:r>
-      <w:proofErr w:type="spellStart"/>
-      <w:r>
+        <w:t xml:space="preserve">Servidor Flask (30 pts)  </w:t>
+      </w:r>
+    </w:p>
+    <w:p>
+      <w:pPr>
+        <w:rPr>
+          <w:lang w:val="es-MX"/>
+        </w:rPr>
+      </w:pPr>
+      <w:r>
+        <w:rPr>
+          <w:lang w:val="es-MX"/>
+        </w:rPr>
+        <w:t>Se deberá de implementar una ruta adecuada para cada una de las operaciones que se considerarán dentro del CRUD. Dichas rutas deben de estar correctamente etiquetadas según el tipo de petición, y adecuadamente documentadas.</w:t>
+      </w:r>
+    </w:p>
+    <w:p>
+      <w:pPr>
+        <w:rPr>
+          <w:lang w:val="es-MX"/>
+        </w:rPr>
+      </w:pPr>
+      <w:r>
+        <w:rPr>
+          <w:lang w:val="es-MX"/>
+        </w:rPr>
+        <w:t>El frontend deberá de ser desplegado por medio de templates, así como deberá de trabajarse en las rutas correspondientes.</w:t>
+      </w:r>
+    </w:p>
+    <w:p>
+      <w:pPr>
         <w:rPr>
           <w:b/>
           <w:bCs/>
           <w:lang w:val="es-MX"/>
         </w:rPr>
-        <w:t>pts</w:t>
-      </w:r>
-      <w:proofErr w:type="spellEnd"/>
+      </w:pPr>
       <w:r>
         <w:rPr>
           <w:b/>
           <w:bCs/>
           <w:lang w:val="es-MX"/>
         </w:rPr>
-        <w:t xml:space="preserve">)  </w:t>
-      </w:r>
-    </w:p>
-    <w:p>
-      <w:pPr>
-        <w:rPr>
-          <w:lang w:val="es-MX"/>
-        </w:rPr>
-      </w:pPr>
-      <w:r>
-        <w:rPr>
-          <w:lang w:val="es-MX"/>
-        </w:rPr>
-        <w:t xml:space="preserve"> Para la consecución de este punto es fundamental el uso de etiquetas semánticas (</w:t>
-      </w:r>
-      <w:proofErr w:type="spellStart"/>
-      <w:r>
-        <w:rPr>
-          <w:lang w:val="es-MX"/>
-        </w:rPr>
-        <w:t>header</w:t>
-      </w:r>
-      <w:proofErr w:type="spellEnd"/>
-      <w:r>
-        <w:rPr>
-          <w:lang w:val="es-MX"/>
-        </w:rPr>
-        <w:t xml:space="preserve">, </w:t>
-      </w:r>
-      <w:proofErr w:type="spellStart"/>
-      <w:r>
-        <w:rPr>
-          <w:lang w:val="es-MX"/>
-        </w:rPr>
-        <w:t>section</w:t>
-      </w:r>
-      <w:proofErr w:type="spellEnd"/>
-      <w:r>
-        <w:rPr>
-          <w:lang w:val="es-MX"/>
-        </w:rPr>
-        <w:t xml:space="preserve">, </w:t>
-      </w:r>
-      <w:proofErr w:type="spellStart"/>
-      <w:r>
-        <w:rPr>
-          <w:lang w:val="es-MX"/>
-        </w:rPr>
-        <w:t>footer</w:t>
-      </w:r>
-      <w:proofErr w:type="spellEnd"/>
-      <w:r>
-        <w:rPr>
-          <w:lang w:val="es-MX"/>
-        </w:rPr>
-        <w:t>), así como de estructurar correctamente el contenido de las etiquetas para su respectivo acomodo con CSS.</w:t>
-      </w:r>
-    </w:p>
-    <w:p>
-      <w:pPr>
-        <w:rPr>
-          <w:lang w:val="es-MX"/>
-        </w:rPr>
-      </w:pPr>
-      <w:r>
-        <w:rPr>
-          <w:lang w:val="es-MX"/>
-        </w:rPr>
-        <w:t>Se requiere que el proyecto presente un diseño medianamente aceptable con CSS, en caso de que algún elemento no resulte agradable a la vista se le irá bajando puntos proporcionalmente, acorde a los detalles encontrados.</w:t>
+        <w:t xml:space="preserve">Uso de SQLite (30 pts)  </w:t>
+      </w:r>
+    </w:p>
+    <w:p>
+      <w:pPr>
+        <w:rPr>
+          <w:lang w:val="es-MX"/>
+        </w:rPr>
+      </w:pPr>
+      <w:r>
+        <w:rPr>
+          <w:lang w:val="es-MX"/>
+        </w:rPr>
+        <w:t>Se esperá para este propósito que se diseñe una base de datos que cumpla con las necesidades del negocio. no bastará con menos de 3 tablas, así como se espera que se desarrolle el diagrama entidad relación correspondiente. Asumiendo por default una tabla para usuarios.</w:t>
       </w:r>
     </w:p>
     <w:p>
@@ -546,79 +509,64 @@
           <w:bCs/>
           <w:lang w:val="es-MX"/>
         </w:rPr>
-        <w:t xml:space="preserve">Servidor Flask (30 </w:t>
-      </w:r>
-      <w:proofErr w:type="spellStart"/>
-      <w:r>
+        <w:t xml:space="preserve">Reporte del proyecto (10 pts)   </w:t>
+      </w:r>
+    </w:p>
+    <w:p>
+      <w:pPr>
+        <w:rPr>
+          <w:lang w:val="es-MX"/>
+        </w:rPr>
+      </w:pPr>
+      <w:r>
+        <w:rPr>
+          <w:lang w:val="es-MX"/>
+        </w:rPr>
+        <w:t>Se deberá de reportar aspectos concretos y relevantes del desarrollo del proyecto. Este reporte deberá de constar de capturas de pantalla con su solución funcionando correctamente.</w:t>
+      </w:r>
+    </w:p>
+    <w:p>
+      <w:pPr>
+        <w:rPr>
+          <w:lang w:val="es-MX"/>
+        </w:rPr>
+      </w:pPr>
+      <w:r>
+        <w:rPr>
+          <w:lang w:val="es-MX"/>
+        </w:rPr>
+        <w:lastRenderedPageBreak/>
+        <w:t>Las capturas deben ser organizadas de tal forma que estén en orden cronológico de desarrollo y correctamente etiquetadas.</w:t>
+      </w:r>
+    </w:p>
+    <w:p>
+      <w:pPr>
         <w:rPr>
           <w:b/>
           <w:bCs/>
           <w:lang w:val="es-MX"/>
         </w:rPr>
-        <w:t>pts</w:t>
-      </w:r>
-      <w:proofErr w:type="spellEnd"/>
+      </w:pPr>
       <w:r>
         <w:rPr>
           <w:b/>
           <w:bCs/>
           <w:lang w:val="es-MX"/>
         </w:rPr>
-        <w:t xml:space="preserve">)  </w:t>
-      </w:r>
-    </w:p>
-    <w:p>
-      <w:pPr>
-        <w:rPr>
-          <w:lang w:val="es-MX"/>
-        </w:rPr>
-      </w:pPr>
-      <w:r>
-        <w:rPr>
-          <w:lang w:val="es-MX"/>
-        </w:rPr>
-        <w:t>Se deberá de implementar una ruta adecuada para cada una de las operaciones que se considerarán dentro del CRUD. Dichas rutas deben de estar correctamente etiquetadas según el tipo de petición, y adecuadamente documentadas.</w:t>
-      </w:r>
-    </w:p>
-    <w:p>
-      <w:pPr>
-        <w:rPr>
-          <w:lang w:val="es-MX"/>
-        </w:rPr>
-      </w:pPr>
-      <w:r>
-        <w:rPr>
-          <w:lang w:val="es-MX"/>
-        </w:rPr>
-        <w:t xml:space="preserve">El </w:t>
-      </w:r>
-      <w:proofErr w:type="spellStart"/>
-      <w:r>
-        <w:rPr>
-          <w:lang w:val="es-MX"/>
-        </w:rPr>
-        <w:t>frontend</w:t>
-      </w:r>
-      <w:proofErr w:type="spellEnd"/>
-      <w:r>
-        <w:rPr>
-          <w:lang w:val="es-MX"/>
-        </w:rPr>
-        <w:t xml:space="preserve"> deberá de ser desplegado por medio de </w:t>
-      </w:r>
-      <w:proofErr w:type="spellStart"/>
-      <w:r>
-        <w:rPr>
-          <w:lang w:val="es-MX"/>
-        </w:rPr>
-        <w:t>templates</w:t>
-      </w:r>
-      <w:proofErr w:type="spellEnd"/>
-      <w:r>
-        <w:rPr>
-          <w:lang w:val="es-MX"/>
-        </w:rPr>
-        <w:t>, así como deberá de trabajarse en las rutas correspondientes.</w:t>
+        <w:t xml:space="preserve">Entrega de avances (10 pts)  </w:t>
+      </w:r>
+    </w:p>
+    <w:p>
+      <w:pPr>
+        <w:rPr>
+          <w:lang w:val="es-MX"/>
+        </w:rPr>
+      </w:pPr>
+      <w:r>
+        <w:rPr>
+          <w:lang w:val="es-MX"/>
+        </w:rPr>
+        <w:t>Con el fin de apoyarlos en el desarrollo del proyecto, se deberá de presentar el día jueves un avance por parte de cada alumno. En caso de que no se presenten en clase, no serán acreedores de los 10 puntos correspondientes a esta sección.</w:t>
       </w:r>
     </w:p>
     <w:p>
@@ -635,53 +583,84 @@
           <w:bCs/>
           <w:lang w:val="es-MX"/>
         </w:rPr>
-        <w:t xml:space="preserve">Uso de SQLite (30 </w:t>
-      </w:r>
-      <w:proofErr w:type="spellStart"/>
-      <w:r>
+        <w:t xml:space="preserve">Uso de GIT (100 pts*)  </w:t>
+      </w:r>
+    </w:p>
+    <w:p>
+      <w:pPr>
+        <w:rPr>
+          <w:lang w:val="es-MX"/>
+        </w:rPr>
+      </w:pPr>
+      <w:r>
+        <w:rPr>
+          <w:lang w:val="es-MX"/>
+        </w:rPr>
+        <w:t xml:space="preserve">Para que el proyecto sea revisado deberá de ser entregado en un enlace a un repositorio de GitHub público con un historial de commits que demuestre sus respectivos avances a lo largo de la semana. No será admitido ningún proyecto que no se entregue en un repositorio o cuyo historial de commits no sea congruente con el desarrollo de la semana. </w:t>
+      </w:r>
+    </w:p>
+    <w:p>
+      <w:pPr>
         <w:rPr>
           <w:b/>
           <w:bCs/>
           <w:lang w:val="es-MX"/>
         </w:rPr>
-        <w:t>pts</w:t>
-      </w:r>
-      <w:proofErr w:type="spellEnd"/>
+      </w:pPr>
       <w:r>
         <w:rPr>
           <w:b/>
           <w:bCs/>
           <w:lang w:val="es-MX"/>
         </w:rPr>
-        <w:t xml:space="preserve">)  </w:t>
-      </w:r>
-    </w:p>
-    <w:p>
-      <w:pPr>
-        <w:rPr>
-          <w:lang w:val="es-MX"/>
-        </w:rPr>
-      </w:pPr>
-      <w:r>
-        <w:rPr>
-          <w:lang w:val="es-MX"/>
-        </w:rPr>
-        <w:t xml:space="preserve">Se </w:t>
-      </w:r>
-      <w:proofErr w:type="spellStart"/>
-      <w:r>
-        <w:rPr>
-          <w:lang w:val="es-MX"/>
-        </w:rPr>
-        <w:t>esperá</w:t>
-      </w:r>
-      <w:proofErr w:type="spellEnd"/>
-      <w:r>
-        <w:rPr>
-          <w:lang w:val="es-MX"/>
-        </w:rPr>
-        <w:t xml:space="preserve"> para este propósito que se diseñe una base de datos que cumpla con las necesidades del negocio. no bastará con menos de 3 tablas, así como se espera que se desarrolle el diagrama entidad relación correspondiente. Asumiendo por default una tabla para usuarios.</w:t>
-      </w:r>
+        <w:t>Formato de Entrega</w:t>
+      </w:r>
+    </w:p>
+    <w:p>
+      <w:pPr>
+        <w:rPr>
+          <w:lang w:val="es-MX"/>
+        </w:rPr>
+      </w:pPr>
+      <w:r>
+        <w:rPr>
+          <w:lang w:val="es-MX"/>
+        </w:rPr>
+        <w:t>Cada miembro del equipo deberá entregar:</w:t>
+      </w:r>
+    </w:p>
+    <w:p>
+      <w:pPr>
+        <w:rPr>
+          <w:lang w:val="es-MX"/>
+        </w:rPr>
+      </w:pPr>
+      <w:r>
+        <w:rPr>
+          <w:lang w:val="es-MX"/>
+        </w:rPr>
+        <w:t>Repositorio de GitHub: El proyecto debe presentarse en un repositorio de GitHub como ya se indicó en el punto anterio.</w:t>
+      </w:r>
+    </w:p>
+    <w:p>
+      <w:pPr>
+        <w:rPr>
+          <w:lang w:val="es-MX"/>
+        </w:rPr>
+      </w:pPr>
+      <w:r>
+        <w:rPr>
+          <w:lang w:val="es-MX"/>
+        </w:rPr>
+        <w:t>Reporte: El reporte deberá de ser entregado en formato PDF.</w:t>
+      </w:r>
+    </w:p>
+    <w:p>
+      <w:pPr>
+        <w:rPr>
+          <w:lang w:val="es-MX"/>
+        </w:rPr>
+      </w:pPr>
     </w:p>
     <w:p>
       <w:pPr>
@@ -697,56 +676,76 @@
           <w:bCs/>
           <w:lang w:val="es-MX"/>
         </w:rPr>
-        <w:t xml:space="preserve">Reporte del proyecto (10 </w:t>
-      </w:r>
-      <w:proofErr w:type="spellStart"/>
-      <w:r>
+        <w:t>Presentación del Proyecto</w:t>
+      </w:r>
+    </w:p>
+    <w:p>
+      <w:pPr>
+        <w:rPr>
+          <w:lang w:val="es-MX"/>
+        </w:rPr>
+      </w:pPr>
+      <w:r>
+        <w:rPr>
+          <w:lang w:val="es-MX"/>
+        </w:rPr>
+        <w:t>El alumno deberá presentar su proyecto en clase y explicar detalladamente el funcionamiento de cada apartado de su código y repositorio.</w:t>
+      </w:r>
+    </w:p>
+    <w:p>
+      <w:pPr>
+        <w:rPr>
+          <w:lang w:val="es-MX"/>
+        </w:rPr>
+      </w:pPr>
+      <w:r>
+        <w:rPr>
+          <w:lang w:val="es-MX"/>
+        </w:rPr>
+        <w:br w:type="page"/>
+      </w:r>
+    </w:p>
+    <w:p>
+      <w:pPr>
+        <w:pStyle w:val="Heading1"/>
+        <w:jc w:val="center"/>
+        <w:rPr>
+          <w:sz w:val="56"/>
+          <w:szCs w:val="56"/>
+          <w:lang w:val="es-MX"/>
+        </w:rPr>
+      </w:pPr>
+      <w:r>
+        <w:rPr>
+          <w:sz w:val="56"/>
+          <w:szCs w:val="56"/>
+          <w:lang w:val="es-MX"/>
+        </w:rPr>
+        <w:lastRenderedPageBreak/>
+        <w:t>Sistema interno de gestión de clientes para BIY (Believe In Yourself)</w:t>
+      </w:r>
+    </w:p>
+    <w:p>
+      <w:pPr>
+        <w:jc w:val="both"/>
         <w:rPr>
           <w:b/>
           <w:bCs/>
           <w:lang w:val="es-MX"/>
         </w:rPr>
-        <w:t>pts</w:t>
-      </w:r>
-      <w:proofErr w:type="spellEnd"/>
+      </w:pPr>
       <w:r>
         <w:rPr>
           <w:b/>
           <w:bCs/>
           <w:lang w:val="es-MX"/>
         </w:rPr>
-        <w:t xml:space="preserve">)   </w:t>
-      </w:r>
-    </w:p>
-    <w:p>
-      <w:pPr>
-        <w:rPr>
-          <w:lang w:val="es-MX"/>
-        </w:rPr>
-      </w:pPr>
-      <w:r>
-        <w:rPr>
-          <w:lang w:val="es-MX"/>
-        </w:rPr>
-        <w:t>Se deberá de reportar aspectos concretos y relevantes del desarrollo del proyecto. Este reporte deberá de constar de capturas de pantalla con su solución funcionando correctamente.</w:t>
-      </w:r>
-    </w:p>
-    <w:p>
-      <w:pPr>
-        <w:rPr>
-          <w:lang w:val="es-MX"/>
-        </w:rPr>
-      </w:pPr>
-      <w:r>
-        <w:rPr>
-          <w:lang w:val="es-MX"/>
-        </w:rPr>
-        <w:lastRenderedPageBreak/>
-        <w:t>Las capturas deben ser organizadas de tal forma que estén en orden cronológico de desarrollo y correctamente etiquetadas.</w:t>
-      </w:r>
-    </w:p>
-    <w:p>
-      <w:pPr>
+        <w:t>IDEA DEL CRUD (ALINEADO A IVÁN – BIY)</w:t>
+      </w:r>
+    </w:p>
+    <w:p>
+      <w:pPr>
+        <w:jc w:val="both"/>
         <w:rPr>
           <w:b/>
           <w:bCs/>
@@ -759,330 +758,21 @@
           <w:bCs/>
           <w:lang w:val="es-MX"/>
         </w:rPr>
-        <w:t xml:space="preserve">Entrega de avances (10 </w:t>
-      </w:r>
-      <w:proofErr w:type="spellStart"/>
+        <w:t>Sistema:</w:t>
+      </w:r>
+    </w:p>
+    <w:p>
+      <w:pPr>
+        <w:jc w:val="both"/>
+        <w:rPr>
+          <w:lang w:val="es-MX"/>
+        </w:rPr>
+      </w:pPr>
       <w:r>
         <w:rPr>
           <w:b/>
           <w:bCs/>
           <w:lang w:val="es-MX"/>
-        </w:rPr>
-        <w:t>pts</w:t>
-      </w:r>
-      <w:proofErr w:type="spellEnd"/>
-      <w:r>
-        <w:rPr>
-          <w:b/>
-          <w:bCs/>
-          <w:lang w:val="es-MX"/>
-        </w:rPr>
-        <w:t xml:space="preserve">)  </w:t>
-      </w:r>
-    </w:p>
-    <w:p>
-      <w:pPr>
-        <w:rPr>
-          <w:lang w:val="es-MX"/>
-        </w:rPr>
-      </w:pPr>
-      <w:r>
-        <w:rPr>
-          <w:lang w:val="es-MX"/>
-        </w:rPr>
-        <w:t xml:space="preserve">Con el fin de apoyarlos en el desarrollo del proyecto, se deberá de presentar el </w:t>
-      </w:r>
-      <w:proofErr w:type="gramStart"/>
-      <w:r>
-        <w:rPr>
-          <w:lang w:val="es-MX"/>
-        </w:rPr>
-        <w:t>día jueves</w:t>
-      </w:r>
-      <w:proofErr w:type="gramEnd"/>
-      <w:r>
-        <w:rPr>
-          <w:lang w:val="es-MX"/>
-        </w:rPr>
-        <w:t xml:space="preserve"> un avance por parte de cada alumno. En caso de que no se presenten en clase, no serán acreedores de los 10 puntos correspondientes a esta sección.</w:t>
-      </w:r>
-    </w:p>
-    <w:p>
-      <w:pPr>
-        <w:rPr>
-          <w:b/>
-          <w:bCs/>
-          <w:lang w:val="es-MX"/>
-        </w:rPr>
-      </w:pPr>
-      <w:r>
-        <w:rPr>
-          <w:b/>
-          <w:bCs/>
-          <w:lang w:val="es-MX"/>
-        </w:rPr>
-        <w:t xml:space="preserve">Uso de GIT (100 </w:t>
-      </w:r>
-      <w:proofErr w:type="spellStart"/>
-      <w:r>
-        <w:rPr>
-          <w:b/>
-          <w:bCs/>
-          <w:lang w:val="es-MX"/>
-        </w:rPr>
-        <w:t>pts</w:t>
-      </w:r>
-      <w:proofErr w:type="spellEnd"/>
-      <w:r>
-        <w:rPr>
-          <w:b/>
-          <w:bCs/>
-          <w:lang w:val="es-MX"/>
-        </w:rPr>
-        <w:t xml:space="preserve">*)  </w:t>
-      </w:r>
-    </w:p>
-    <w:p>
-      <w:pPr>
-        <w:rPr>
-          <w:lang w:val="es-MX"/>
-        </w:rPr>
-      </w:pPr>
-      <w:r>
-        <w:rPr>
-          <w:lang w:val="es-MX"/>
-        </w:rPr>
-        <w:t xml:space="preserve">Para que el proyecto sea revisado deberá de ser entregado en un enlace a un repositorio de GitHub público con un historial de </w:t>
-      </w:r>
-      <w:proofErr w:type="spellStart"/>
-      <w:r>
-        <w:rPr>
-          <w:lang w:val="es-MX"/>
-        </w:rPr>
-        <w:t>commits</w:t>
-      </w:r>
-      <w:proofErr w:type="spellEnd"/>
-      <w:r>
-        <w:rPr>
-          <w:lang w:val="es-MX"/>
-        </w:rPr>
-        <w:t xml:space="preserve"> que demuestre sus respectivos avances a lo largo de la semana. No será admitido ningún proyecto que no se entregue en un repositorio o cuyo historial de </w:t>
-      </w:r>
-      <w:proofErr w:type="spellStart"/>
-      <w:r>
-        <w:rPr>
-          <w:lang w:val="es-MX"/>
-        </w:rPr>
-        <w:t>commits</w:t>
-      </w:r>
-      <w:proofErr w:type="spellEnd"/>
-      <w:r>
-        <w:rPr>
-          <w:lang w:val="es-MX"/>
-        </w:rPr>
-        <w:t xml:space="preserve"> no sea congruente con el desarrollo de la semana. </w:t>
-      </w:r>
-    </w:p>
-    <w:p>
-      <w:pPr>
-        <w:rPr>
-          <w:b/>
-          <w:bCs/>
-          <w:lang w:val="es-MX"/>
-        </w:rPr>
-      </w:pPr>
-      <w:r>
-        <w:rPr>
-          <w:b/>
-          <w:bCs/>
-          <w:lang w:val="es-MX"/>
-        </w:rPr>
-        <w:t>Formato de Entrega</w:t>
-      </w:r>
-    </w:p>
-    <w:p>
-      <w:pPr>
-        <w:rPr>
-          <w:lang w:val="es-MX"/>
-        </w:rPr>
-      </w:pPr>
-      <w:r>
-        <w:rPr>
-          <w:lang w:val="es-MX"/>
-        </w:rPr>
-        <w:t>Cada miembro del equipo deberá entregar:</w:t>
-      </w:r>
-    </w:p>
-    <w:p>
-      <w:pPr>
-        <w:rPr>
-          <w:lang w:val="es-MX"/>
-        </w:rPr>
-      </w:pPr>
-      <w:r>
-        <w:rPr>
-          <w:lang w:val="es-MX"/>
-        </w:rPr>
-        <w:t xml:space="preserve">Repositorio de GitHub: El proyecto debe presentarse en un repositorio de GitHub como ya se indicó en el punto </w:t>
-      </w:r>
-      <w:proofErr w:type="spellStart"/>
-      <w:r>
-        <w:rPr>
-          <w:lang w:val="es-MX"/>
-        </w:rPr>
-        <w:t>anterio</w:t>
-      </w:r>
-      <w:proofErr w:type="spellEnd"/>
-      <w:r>
-        <w:rPr>
-          <w:lang w:val="es-MX"/>
-        </w:rPr>
-        <w:t>.</w:t>
-      </w:r>
-    </w:p>
-    <w:p>
-      <w:pPr>
-        <w:rPr>
-          <w:lang w:val="es-MX"/>
-        </w:rPr>
-      </w:pPr>
-      <w:r>
-        <w:rPr>
-          <w:lang w:val="es-MX"/>
-        </w:rPr>
-        <w:t>Reporte: El reporte deberá de ser entregado en formato PDF.</w:t>
-      </w:r>
-    </w:p>
-    <w:p>
-      <w:pPr>
-        <w:rPr>
-          <w:lang w:val="es-MX"/>
-        </w:rPr>
-      </w:pPr>
-    </w:p>
-    <w:p>
-      <w:pPr>
-        <w:rPr>
-          <w:b/>
-          <w:bCs/>
-          <w:lang w:val="es-MX"/>
-        </w:rPr>
-      </w:pPr>
-      <w:r>
-        <w:rPr>
-          <w:b/>
-          <w:bCs/>
-          <w:lang w:val="es-MX"/>
-        </w:rPr>
-        <w:t>Presentación del Proyecto</w:t>
-      </w:r>
-    </w:p>
-    <w:p>
-      <w:pPr>
-        <w:rPr>
-          <w:lang w:val="es-MX"/>
-        </w:rPr>
-      </w:pPr>
-      <w:r>
-        <w:rPr>
-          <w:lang w:val="es-MX"/>
-        </w:rPr>
-        <w:t>El alumno deberá presentar su proyecto en clase y explicar detalladamente el funcionamiento de cada apartado de su código y repositorio.</w:t>
-      </w:r>
-    </w:p>
-    <w:p>
-      <w:pPr>
-        <w:rPr>
-          <w:lang w:val="es-MX"/>
-        </w:rPr>
-      </w:pPr>
-      <w:r>
-        <w:rPr>
-          <w:lang w:val="es-MX"/>
-        </w:rPr>
-        <w:br w:type="page"/>
-      </w:r>
-    </w:p>
-    <w:p>
-      <w:pPr>
-        <w:pStyle w:val="Heading1"/>
-        <w:jc w:val="center"/>
-        <w:rPr>
-          <w:sz w:val="56"/>
-          <w:szCs w:val="56"/>
-          <w:lang w:val="es-MX"/>
-        </w:rPr>
-      </w:pPr>
-      <w:r>
-        <w:rPr>
-          <w:sz w:val="56"/>
-          <w:szCs w:val="56"/>
-          <w:lang w:val="es-MX"/>
-        </w:rPr>
-        <w:lastRenderedPageBreak/>
-        <w:t xml:space="preserve">Sistema interno de gestión de clientes para BIY (Believe In </w:t>
-      </w:r>
-      <w:proofErr w:type="spellStart"/>
-      <w:r>
-        <w:rPr>
-          <w:sz w:val="56"/>
-          <w:szCs w:val="56"/>
-          <w:lang w:val="es-MX"/>
-        </w:rPr>
-        <w:t>Yourself</w:t>
-      </w:r>
-      <w:proofErr w:type="spellEnd"/>
-      <w:r>
-        <w:rPr>
-          <w:sz w:val="56"/>
-          <w:szCs w:val="56"/>
-          <w:lang w:val="es-MX"/>
-        </w:rPr>
-        <w:t>)</w:t>
-      </w:r>
-    </w:p>
-    <w:p>
-      <w:pPr>
-        <w:jc w:val="both"/>
-        <w:rPr>
-          <w:b/>
-          <w:bCs/>
-          <w:lang w:val="es-MX"/>
-        </w:rPr>
-      </w:pPr>
-      <w:r>
-        <w:rPr>
-          <w:b/>
-          <w:bCs/>
-          <w:lang w:val="es-MX"/>
-        </w:rPr>
-        <w:t>IDEA DEL CRUD (ALINEADO A IVÁN – BIY)</w:t>
-      </w:r>
-    </w:p>
-    <w:p>
-      <w:pPr>
-        <w:jc w:val="both"/>
-        <w:rPr>
-          <w:b/>
-          <w:bCs/>
-        </w:rPr>
-      </w:pPr>
-      <w:r>
-        <w:rPr>
-          <w:b/>
-          <w:bCs/>
-        </w:rPr>
-        <w:t>Sistema:</w:t>
-      </w:r>
-    </w:p>
-    <w:p>
-      <w:pPr>
-        <w:jc w:val="both"/>
-      </w:pPr>
-      <w:r>
-        <w:rPr>
-          <w:b/>
-          <w:bCs/>
         </w:rPr>
         <w:t>BIY Client Management System</w:t>
       </w:r>
@@ -1110,13 +800,8 @@
         <w:jc w:val="both"/>
       </w:pPr>
       <w:r>
-        <w:t xml:space="preserve">Registrar </w:t>
-      </w:r>
-      <w:proofErr w:type="spellStart"/>
-      <w:r>
-        <w:t>clientes</w:t>
-      </w:r>
-      <w:proofErr w:type="spellEnd"/>
+        <w:t>Registrar clientes</w:t>
+      </w:r>
     </w:p>
     <w:p>
       <w:pPr>
@@ -1126,13 +811,8 @@
         </w:numPr>
         <w:jc w:val="both"/>
       </w:pPr>
-      <w:proofErr w:type="spellStart"/>
-      <w:r>
-        <w:t>Asignar</w:t>
-      </w:r>
-      <w:proofErr w:type="spellEnd"/>
-      <w:r>
-        <w:t xml:space="preserve"> planes</w:t>
+      <w:r>
+        <w:t>Asignar planes</w:t>
       </w:r>
     </w:p>
     <w:p>
@@ -1144,13 +824,8 @@
         <w:jc w:val="both"/>
       </w:pPr>
       <w:r>
-        <w:t xml:space="preserve">Dar </w:t>
-      </w:r>
-      <w:proofErr w:type="spellStart"/>
-      <w:r>
-        <w:t>seguimiento</w:t>
-      </w:r>
-      <w:proofErr w:type="spellEnd"/>
+        <w:t>Dar seguimiento</w:t>
+      </w:r>
     </w:p>
     <w:p>
       <w:pPr>
@@ -1161,13 +836,8 @@
         <w:jc w:val="both"/>
       </w:pPr>
       <w:r>
-        <w:t xml:space="preserve">Ver </w:t>
-      </w:r>
-      <w:proofErr w:type="spellStart"/>
-      <w:r>
-        <w:t>progreso</w:t>
-      </w:r>
-      <w:proofErr w:type="spellEnd"/>
+        <w:t>Ver progreso</w:t>
+      </w:r>
     </w:p>
     <w:p>
       <w:pPr>
@@ -1177,19 +847,9 @@
         </w:numPr>
         <w:jc w:val="both"/>
       </w:pPr>
-      <w:proofErr w:type="spellStart"/>
-      <w:r>
-        <w:t>Actualizar</w:t>
-      </w:r>
-      <w:proofErr w:type="spellEnd"/>
-      <w:r>
-        <w:t xml:space="preserve"> </w:t>
-      </w:r>
-      <w:proofErr w:type="spellStart"/>
-      <w:r>
-        <w:t>estado</w:t>
-      </w:r>
-      <w:proofErr w:type="spellEnd"/>
+      <w:r>
+        <w:t>Actualizar estado</w:t>
+      </w:r>
     </w:p>
     <w:p>
       <w:pPr>
@@ -1199,19 +859,9 @@
         </w:numPr>
         <w:jc w:val="both"/>
       </w:pPr>
-      <w:proofErr w:type="spellStart"/>
-      <w:r>
-        <w:t>Eliminar</w:t>
-      </w:r>
-      <w:proofErr w:type="spellEnd"/>
-      <w:r>
-        <w:t xml:space="preserve"> </w:t>
-      </w:r>
-      <w:proofErr w:type="spellStart"/>
-      <w:r>
-        <w:t>registros</w:t>
-      </w:r>
-      <w:proofErr w:type="spellEnd"/>
+      <w:r>
+        <w:t>Eliminar registros</w:t>
+      </w:r>
     </w:p>
     <w:p>
       <w:pPr>
@@ -1255,53 +905,12 @@
           <w:bCs/>
         </w:rPr>
       </w:pPr>
-      <w:proofErr w:type="spellStart"/>
       <w:r>
         <w:rPr>
           <w:b/>
           <w:bCs/>
         </w:rPr>
-        <w:t>Usuarios</w:t>
-      </w:r>
-      <w:proofErr w:type="spellEnd"/>
-      <w:r>
-        <w:rPr>
-          <w:b/>
-          <w:bCs/>
-        </w:rPr>
-        <w:t xml:space="preserve"> (</w:t>
-      </w:r>
-      <w:proofErr w:type="spellStart"/>
-      <w:r>
-        <w:rPr>
-          <w:b/>
-          <w:bCs/>
-        </w:rPr>
-        <w:t>obligatoria</w:t>
-      </w:r>
-      <w:proofErr w:type="spellEnd"/>
-      <w:r>
-        <w:rPr>
-          <w:b/>
-          <w:bCs/>
-        </w:rPr>
-        <w:t xml:space="preserve"> </w:t>
-      </w:r>
-      <w:proofErr w:type="spellStart"/>
-      <w:r>
-        <w:rPr>
-          <w:b/>
-          <w:bCs/>
-        </w:rPr>
-        <w:t>por</w:t>
-      </w:r>
-      <w:proofErr w:type="spellEnd"/>
-      <w:r>
-        <w:rPr>
-          <w:b/>
-          <w:bCs/>
-        </w:rPr>
-        <w:t xml:space="preserve"> default)</w:t>
+        <w:t>Usuarios (obligatoria por default)</w:t>
       </w:r>
     </w:p>
     <w:p>
@@ -1370,7 +979,7 @@
       </w:pPr>
       <w:r>
         <w:pict w14:anchorId="06DBB39B">
-          <v:rect id="_x0000_i1045" style="width:0;height:1.5pt" o:hralign="center" o:hrstd="t" o:hr="t" fillcolor="#a0a0a0" stroked="f"/>
+          <v:rect id="_x0000_i1025" style="width:0;height:1.5pt" o:hralign="center" o:hrstd="t" o:hr="t" fillcolor="#a0a0a0" stroked="f"/>
         </w:pict>
       </w:r>
     </w:p>
@@ -1409,7 +1018,6 @@
           <w:bCs/>
         </w:rPr>
       </w:pPr>
-      <w:proofErr w:type="spellStart"/>
       <w:r>
         <w:rPr>
           <w:b/>
@@ -1417,7 +1025,6 @@
         </w:rPr>
         <w:t>Clientes</w:t>
       </w:r>
-      <w:proofErr w:type="spellEnd"/>
     </w:p>
     <w:p>
       <w:pPr>
@@ -1440,11 +1047,9 @@
         </w:numPr>
         <w:jc w:val="both"/>
       </w:pPr>
-      <w:proofErr w:type="spellStart"/>
       <w:r>
         <w:t>nombre</w:t>
       </w:r>
-      <w:proofErr w:type="spellEnd"/>
     </w:p>
     <w:p>
       <w:pPr>
@@ -1466,11 +1071,9 @@
         </w:numPr>
         <w:jc w:val="both"/>
       </w:pPr>
-      <w:proofErr w:type="spellStart"/>
       <w:r>
         <w:t>telefono</w:t>
       </w:r>
-      <w:proofErr w:type="spellEnd"/>
     </w:p>
     <w:p>
       <w:pPr>
@@ -1498,11 +1101,9 @@
         </w:numPr>
         <w:jc w:val="both"/>
       </w:pPr>
-      <w:proofErr w:type="spellStart"/>
       <w:r>
         <w:t>fecha_registro</w:t>
       </w:r>
-      <w:proofErr w:type="spellEnd"/>
     </w:p>
     <w:p>
       <w:pPr>
@@ -1528,7 +1129,7 @@
       </w:pPr>
       <w:r>
         <w:pict w14:anchorId="3585E666">
-          <v:rect id="_x0000_i1046" style="width:0;height:1.5pt" o:hralign="center" o:hrstd="t" o:hr="t" fillcolor="#a0a0a0" stroked="f"/>
+          <v:rect id="_x0000_i1026" style="width:0;height:1.5pt" o:hralign="center" o:hrstd="t" o:hr="t" fillcolor="#a0a0a0" stroked="f"/>
         </w:pict>
       </w:r>
     </w:p>
@@ -1568,13 +1169,8 @@
         </w:numPr>
         <w:jc w:val="both"/>
       </w:pPr>
-      <w:proofErr w:type="spellStart"/>
-      <w:r>
-        <w:t>cliente_id</w:t>
-      </w:r>
-      <w:proofErr w:type="spellEnd"/>
-      <w:r>
-        <w:t xml:space="preserve"> (FK)</w:t>
+      <w:r>
+        <w:t>cliente_id (FK)</w:t>
       </w:r>
     </w:p>
     <w:p>
@@ -1588,19 +1184,11 @@
           <w:lang w:val="es-MX"/>
         </w:rPr>
       </w:pPr>
-      <w:proofErr w:type="spellStart"/>
-      <w:r>
-        <w:rPr>
-          <w:lang w:val="es-MX"/>
-        </w:rPr>
-        <w:t>tipo_plan</w:t>
-      </w:r>
-      <w:proofErr w:type="spellEnd"/>
-      <w:r>
-        <w:rPr>
-          <w:lang w:val="es-MX"/>
-        </w:rPr>
-        <w:t xml:space="preserve"> (nutrición / rutina / ambos)</w:t>
+      <w:r>
+        <w:rPr>
+          <w:lang w:val="es-MX"/>
+        </w:rPr>
+        <w:t>tipo_plan (nutrición / rutina / ambos)</w:t>
       </w:r>
     </w:p>
     <w:p>
@@ -1611,11 +1199,9 @@
         </w:numPr>
         <w:jc w:val="both"/>
       </w:pPr>
-      <w:proofErr w:type="spellStart"/>
       <w:r>
         <w:t>descripcion</w:t>
       </w:r>
-      <w:proofErr w:type="spellEnd"/>
     </w:p>
     <w:p>
       <w:pPr>
@@ -1625,11 +1211,9 @@
         </w:numPr>
         <w:jc w:val="both"/>
       </w:pPr>
-      <w:proofErr w:type="spellStart"/>
       <w:r>
         <w:t>fecha_inicio</w:t>
       </w:r>
-      <w:proofErr w:type="spellEnd"/>
     </w:p>
     <w:p>
       <w:pPr>
@@ -1639,11 +1223,9 @@
         </w:numPr>
         <w:jc w:val="both"/>
       </w:pPr>
-      <w:proofErr w:type="spellStart"/>
       <w:r>
         <w:t>fecha_fin</w:t>
       </w:r>
-      <w:proofErr w:type="spellEnd"/>
     </w:p>
     <w:p>
       <w:pPr>
@@ -1651,7 +1233,7 @@
       </w:pPr>
       <w:r>
         <w:pict w14:anchorId="6CE4AD85">
-          <v:rect id="_x0000_i1047" style="width:0;height:1.5pt" o:hralign="center" o:hrstd="t" o:hr="t" fillcolor="#a0a0a0" stroked="f"/>
+          <v:rect id="_x0000_i1027" style="width:0;height:1.5pt" o:hralign="center" o:hrstd="t" o:hr="t" fillcolor="#a0a0a0" stroked="f"/>
         </w:pict>
       </w:r>
     </w:p>
@@ -1693,13 +1275,8 @@
         </w:numPr>
         <w:jc w:val="both"/>
       </w:pPr>
-      <w:proofErr w:type="spellStart"/>
-      <w:r>
-        <w:t>cliente_id</w:t>
-      </w:r>
-      <w:proofErr w:type="spellEnd"/>
-      <w:r>
-        <w:t xml:space="preserve"> (FK)</w:t>
+      <w:r>
+        <w:t>cliente_id (FK)</w:t>
       </w:r>
     </w:p>
     <w:p>
@@ -1722,11 +1299,9 @@
         </w:numPr>
         <w:jc w:val="both"/>
       </w:pPr>
-      <w:proofErr w:type="spellStart"/>
       <w:r>
         <w:t>porcentaje_grasa</w:t>
       </w:r>
-      <w:proofErr w:type="spellEnd"/>
     </w:p>
     <w:p>
       <w:pPr>
@@ -1736,11 +1311,9 @@
         </w:numPr>
         <w:jc w:val="both"/>
       </w:pPr>
-      <w:proofErr w:type="spellStart"/>
       <w:r>
         <w:t>fecha_registro</w:t>
       </w:r>
-      <w:proofErr w:type="spellEnd"/>
     </w:p>
     <w:p>
       <w:pPr>
@@ -1750,11 +1323,9 @@
         </w:numPr>
         <w:jc w:val="both"/>
       </w:pPr>
-      <w:proofErr w:type="spellStart"/>
       <w:r>
         <w:t>notas</w:t>
       </w:r>
-      <w:proofErr w:type="spellEnd"/>
     </w:p>
     <w:p>
       <w:pPr>
@@ -1799,6 +1370,9 @@
         <w:jc w:val="both"/>
       </w:pPr>
       <w:r>
+        <w:rPr>
+          <w:noProof/>
+        </w:rPr>
         <w:drawing>
           <wp:inline distT="0" distB="0" distL="0" distR="0" wp14:anchorId="24FE11E2" wp14:editId="273CB922">
             <wp:extent cx="4084910" cy="2833688"/>
@@ -1841,6 +1415,9 @@
         <w:jc w:val="both"/>
       </w:pPr>
       <w:r>
+        <w:rPr>
+          <w:noProof/>
+        </w:rPr>
         <w:drawing>
           <wp:inline distT="0" distB="0" distL="0" distR="0" wp14:anchorId="685B6342" wp14:editId="0DE63C91">
             <wp:extent cx="3714750" cy="661988"/>
@@ -1883,6 +1460,9 @@
         <w:jc w:val="both"/>
       </w:pPr>
       <w:r>
+        <w:rPr>
+          <w:noProof/>
+        </w:rPr>
         <w:drawing>
           <wp:inline distT="0" distB="0" distL="0" distR="0" wp14:anchorId="42BA86D2" wp14:editId="50A954FD">
             <wp:extent cx="5695950" cy="3350022"/>
@@ -1925,6 +1505,9 @@
         <w:jc w:val="both"/>
       </w:pPr>
       <w:r>
+        <w:rPr>
+          <w:noProof/>
+        </w:rPr>
         <w:lastRenderedPageBreak/>
         <w:drawing>
           <wp:inline distT="0" distB="0" distL="0" distR="0" wp14:anchorId="60ACF4BF" wp14:editId="702EF2D6">
@@ -1967,14 +1550,255 @@
       <w:pPr>
         <w:jc w:val="both"/>
       </w:pPr>
-    </w:p>
-    <w:p>
-      <w:pPr>
-        <w:jc w:val="both"/>
-        <w:rPr>
-          <w:lang w:val="es-MX"/>
-        </w:rPr>
-      </w:pPr>
+      <w:r>
+        <w:drawing>
+          <wp:inline distT="0" distB="0" distL="0" distR="0" wp14:anchorId="0F44044C" wp14:editId="70EB8F6A">
+            <wp:extent cx="4291610" cy="1833563"/>
+            <wp:effectExtent l="0" t="0" r="0" b="0"/>
+            <wp:docPr id="1099663067" name="Picture 1"/>
+            <wp:cNvGraphicFramePr>
+              <a:graphicFrameLocks xmlns:a="http://schemas.openxmlformats.org/drawingml/2006/main" noChangeAspect="1"/>
+            </wp:cNvGraphicFramePr>
+            <a:graphic xmlns:a="http://schemas.openxmlformats.org/drawingml/2006/main">
+              <a:graphicData uri="http://schemas.openxmlformats.org/drawingml/2006/picture">
+                <pic:pic xmlns:pic="http://schemas.openxmlformats.org/drawingml/2006/picture">
+                  <pic:nvPicPr>
+                    <pic:cNvPr id="1099663067" name=""/>
+                    <pic:cNvPicPr/>
+                  </pic:nvPicPr>
+                  <pic:blipFill>
+                    <a:blip r:embed="rId11"/>
+                    <a:stretch>
+                      <a:fillRect/>
+                    </a:stretch>
+                  </pic:blipFill>
+                  <pic:spPr>
+                    <a:xfrm>
+                      <a:off x="0" y="0"/>
+                      <a:ext cx="4307234" cy="1840238"/>
+                    </a:xfrm>
+                    <a:prstGeom prst="rect">
+                      <a:avLst/>
+                    </a:prstGeom>
+                  </pic:spPr>
+                </pic:pic>
+              </a:graphicData>
+            </a:graphic>
+          </wp:inline>
+        </w:drawing>
+      </w:r>
+    </w:p>
+    <w:p>
+      <w:pPr>
+        <w:jc w:val="both"/>
+      </w:pPr>
+      <w:r>
+        <w:drawing>
+          <wp:inline distT="0" distB="0" distL="0" distR="0" wp14:anchorId="2E124A0C" wp14:editId="4180424C">
+            <wp:extent cx="4816641" cy="2486025"/>
+            <wp:effectExtent l="0" t="0" r="3175" b="0"/>
+            <wp:docPr id="877208411" name="Picture 1"/>
+            <wp:cNvGraphicFramePr>
+              <a:graphicFrameLocks xmlns:a="http://schemas.openxmlformats.org/drawingml/2006/main" noChangeAspect="1"/>
+            </wp:cNvGraphicFramePr>
+            <a:graphic xmlns:a="http://schemas.openxmlformats.org/drawingml/2006/main">
+              <a:graphicData uri="http://schemas.openxmlformats.org/drawingml/2006/picture">
+                <pic:pic xmlns:pic="http://schemas.openxmlformats.org/drawingml/2006/picture">
+                  <pic:nvPicPr>
+                    <pic:cNvPr id="877208411" name=""/>
+                    <pic:cNvPicPr/>
+                  </pic:nvPicPr>
+                  <pic:blipFill>
+                    <a:blip r:embed="rId12"/>
+                    <a:stretch>
+                      <a:fillRect/>
+                    </a:stretch>
+                  </pic:blipFill>
+                  <pic:spPr>
+                    <a:xfrm>
+                      <a:off x="0" y="0"/>
+                      <a:ext cx="4829871" cy="2492854"/>
+                    </a:xfrm>
+                    <a:prstGeom prst="rect">
+                      <a:avLst/>
+                    </a:prstGeom>
+                  </pic:spPr>
+                </pic:pic>
+              </a:graphicData>
+            </a:graphic>
+          </wp:inline>
+        </w:drawing>
+      </w:r>
+    </w:p>
+    <w:p>
+      <w:pPr>
+        <w:jc w:val="both"/>
+      </w:pPr>
+      <w:r>
+        <w:lastRenderedPageBreak/>
+        <w:drawing>
+          <wp:inline distT="0" distB="0" distL="0" distR="0" wp14:anchorId="2B280133" wp14:editId="3B4AE1FA">
+            <wp:extent cx="1231233" cy="2352675"/>
+            <wp:effectExtent l="0" t="0" r="7620" b="0"/>
+            <wp:docPr id="103838510" name="Picture 1"/>
+            <wp:cNvGraphicFramePr>
+              <a:graphicFrameLocks xmlns:a="http://schemas.openxmlformats.org/drawingml/2006/main" noChangeAspect="1"/>
+            </wp:cNvGraphicFramePr>
+            <a:graphic xmlns:a="http://schemas.openxmlformats.org/drawingml/2006/main">
+              <a:graphicData uri="http://schemas.openxmlformats.org/drawingml/2006/picture">
+                <pic:pic xmlns:pic="http://schemas.openxmlformats.org/drawingml/2006/picture">
+                  <pic:nvPicPr>
+                    <pic:cNvPr id="103838510" name=""/>
+                    <pic:cNvPicPr/>
+                  </pic:nvPicPr>
+                  <pic:blipFill>
+                    <a:blip r:embed="rId13"/>
+                    <a:stretch>
+                      <a:fillRect/>
+                    </a:stretch>
+                  </pic:blipFill>
+                  <pic:spPr>
+                    <a:xfrm>
+                      <a:off x="0" y="0"/>
+                      <a:ext cx="1234230" cy="2358403"/>
+                    </a:xfrm>
+                    <a:prstGeom prst="rect">
+                      <a:avLst/>
+                    </a:prstGeom>
+                  </pic:spPr>
+                </pic:pic>
+              </a:graphicData>
+            </a:graphic>
+          </wp:inline>
+        </w:drawing>
+      </w:r>
+      <w:r>
+        <w:drawing>
+          <wp:inline distT="0" distB="0" distL="0" distR="0" wp14:anchorId="2F419682" wp14:editId="0DA93516">
+            <wp:extent cx="2600325" cy="1416288"/>
+            <wp:effectExtent l="0" t="0" r="0" b="0"/>
+            <wp:docPr id="1824513722" name="Picture 1"/>
+            <wp:cNvGraphicFramePr>
+              <a:graphicFrameLocks xmlns:a="http://schemas.openxmlformats.org/drawingml/2006/main" noChangeAspect="1"/>
+            </wp:cNvGraphicFramePr>
+            <a:graphic xmlns:a="http://schemas.openxmlformats.org/drawingml/2006/main">
+              <a:graphicData uri="http://schemas.openxmlformats.org/drawingml/2006/picture">
+                <pic:pic xmlns:pic="http://schemas.openxmlformats.org/drawingml/2006/picture">
+                  <pic:nvPicPr>
+                    <pic:cNvPr id="1824513722" name=""/>
+                    <pic:cNvPicPr/>
+                  </pic:nvPicPr>
+                  <pic:blipFill>
+                    <a:blip r:embed="rId14"/>
+                    <a:stretch>
+                      <a:fillRect/>
+                    </a:stretch>
+                  </pic:blipFill>
+                  <pic:spPr>
+                    <a:xfrm>
+                      <a:off x="0" y="0"/>
+                      <a:ext cx="2617478" cy="1425631"/>
+                    </a:xfrm>
+                    <a:prstGeom prst="rect">
+                      <a:avLst/>
+                    </a:prstGeom>
+                  </pic:spPr>
+                </pic:pic>
+              </a:graphicData>
+            </a:graphic>
+          </wp:inline>
+        </w:drawing>
+      </w:r>
+    </w:p>
+    <w:p>
+      <w:pPr>
+        <w:jc w:val="both"/>
+      </w:pPr>
+      <w:r>
+        <w:drawing>
+          <wp:inline distT="0" distB="0" distL="0" distR="0" wp14:anchorId="4045A021" wp14:editId="0719E96F">
+            <wp:extent cx="3914775" cy="2239285"/>
+            <wp:effectExtent l="0" t="0" r="0" b="8890"/>
+            <wp:docPr id="1825471761" name="Picture 1"/>
+            <wp:cNvGraphicFramePr>
+              <a:graphicFrameLocks xmlns:a="http://schemas.openxmlformats.org/drawingml/2006/main" noChangeAspect="1"/>
+            </wp:cNvGraphicFramePr>
+            <a:graphic xmlns:a="http://schemas.openxmlformats.org/drawingml/2006/main">
+              <a:graphicData uri="http://schemas.openxmlformats.org/drawingml/2006/picture">
+                <pic:pic xmlns:pic="http://schemas.openxmlformats.org/drawingml/2006/picture">
+                  <pic:nvPicPr>
+                    <pic:cNvPr id="1825471761" name=""/>
+                    <pic:cNvPicPr/>
+                  </pic:nvPicPr>
+                  <pic:blipFill>
+                    <a:blip r:embed="rId15"/>
+                    <a:stretch>
+                      <a:fillRect/>
+                    </a:stretch>
+                  </pic:blipFill>
+                  <pic:spPr>
+                    <a:xfrm>
+                      <a:off x="0" y="0"/>
+                      <a:ext cx="3924795" cy="2245017"/>
+                    </a:xfrm>
+                    <a:prstGeom prst="rect">
+                      <a:avLst/>
+                    </a:prstGeom>
+                  </pic:spPr>
+                </pic:pic>
+              </a:graphicData>
+            </a:graphic>
+          </wp:inline>
+        </w:drawing>
+      </w:r>
+    </w:p>
+    <w:p>
+      <w:pPr>
+        <w:jc w:val="both"/>
+        <w:rPr>
+          <w:lang w:val="es-MX"/>
+        </w:rPr>
+      </w:pPr>
+      <w:r>
+        <w:rPr>
+          <w:lang w:val="es-MX"/>
+        </w:rPr>
+        <w:drawing>
+          <wp:inline distT="0" distB="0" distL="0" distR="0" wp14:anchorId="4D0E6809" wp14:editId="17D70CEA">
+            <wp:extent cx="4586288" cy="2754713"/>
+            <wp:effectExtent l="0" t="0" r="5080" b="7620"/>
+            <wp:docPr id="584092026" name="Picture 1"/>
+            <wp:cNvGraphicFramePr>
+              <a:graphicFrameLocks xmlns:a="http://schemas.openxmlformats.org/drawingml/2006/main" noChangeAspect="1"/>
+            </wp:cNvGraphicFramePr>
+            <a:graphic xmlns:a="http://schemas.openxmlformats.org/drawingml/2006/main">
+              <a:graphicData uri="http://schemas.openxmlformats.org/drawingml/2006/picture">
+                <pic:pic xmlns:pic="http://schemas.openxmlformats.org/drawingml/2006/picture">
+                  <pic:nvPicPr>
+                    <pic:cNvPr id="584092026" name=""/>
+                    <pic:cNvPicPr/>
+                  </pic:nvPicPr>
+                  <pic:blipFill>
+                    <a:blip r:embed="rId16"/>
+                    <a:stretch>
+                      <a:fillRect/>
+                    </a:stretch>
+                  </pic:blipFill>
+                  <pic:spPr>
+                    <a:xfrm>
+                      <a:off x="0" y="0"/>
+                      <a:ext cx="4588406" cy="2755985"/>
+                    </a:xfrm>
+                    <a:prstGeom prst="rect">
+                      <a:avLst/>
+                    </a:prstGeom>
+                  </pic:spPr>
+                </pic:pic>
+              </a:graphicData>
+            </a:graphic>
+          </wp:inline>
+        </w:drawing>
+      </w:r>
     </w:p>
     <w:sectPr>
       <w:pgSz w:w="12240" w:h="15840"/>
@@ -3506,6 +3330,7 @@
   <w:style w:type="character" w:default="1" w:styleId="DefaultParagraphFont">
     <w:name w:val="Default Paragraph Font"/>
     <w:uiPriority w:val="1"/>
+    <w:semiHidden/>
     <w:unhideWhenUsed/>
   </w:style>
   <w:style w:type="table" w:default="1" w:styleId="TableNormal">

</xml_diff>